<commit_message>
Mise à jour du diagramme de classes
</commit_message>
<xml_diff>
--- a/doc/Epidemio - Sprint 4 - Rapport.docx
+++ b/doc/Epidemio - Sprint 4 - Rapport.docx
@@ -499,6 +499,37 @@
         </w:rPr>
         <w:t xml:space="preserve">. En France, il y a seulement 0.3% de médecins, on choisit de mettre le nombre de médecins dans la simulation à </w:t>
       </w:r>
+      <w:r>
+        <w:rPr>
+          <w:rFonts w:asciiTheme="majorHAnsi" w:hAnsiTheme="majorHAnsi" w:cstheme="majorHAnsi"/>
+          <w:sz w:val="24"/>
+          <w:szCs w:val="24"/>
+        </w:rPr>
+        <w:t>0.5% de la population. J’ai choisi de laisser cette valeur fixe car avec le pourcentage de médecins dans une population reste proportionnellement très faible et la taille des populations que l’on simule n’est pas assez important pour que l’on voit clairement une différence. Par exemple, il y a 1 médecin pour une simulation de 200.</w:t>
+      </w:r>
+    </w:p>
+    <w:p>
+      <w:pPr>
+        <w:pStyle w:val="Paragraphedeliste"/>
+        <w:numPr>
+          <w:ilvl w:val="0"/>
+          <w:numId w:val="14"/>
+        </w:numPr>
+        <w:jc w:val="both"/>
+        <w:rPr>
+          <w:rFonts w:asciiTheme="majorHAnsi" w:hAnsiTheme="majorHAnsi" w:cstheme="majorHAnsi"/>
+          <w:sz w:val="24"/>
+          <w:szCs w:val="24"/>
+        </w:rPr>
+      </w:pPr>
+      <w:r>
+        <w:rPr>
+          <w:rFonts w:asciiTheme="majorHAnsi" w:hAnsiTheme="majorHAnsi" w:cstheme="majorHAnsi"/>
+          <w:sz w:val="24"/>
+          <w:szCs w:val="24"/>
+        </w:rPr>
+        <w:t>Mise à jour du diagramme de classes</w:t>
+      </w:r>
     </w:p>
     <w:p>
       <w:pPr>
@@ -698,6 +729,7 @@
           <w:sz w:val="24"/>
           <w:szCs w:val="24"/>
         </w:rPr>
+        <w:lastRenderedPageBreak/>
         <w:t>Vérification cohérence des statistiques enregistrées</w:t>
       </w:r>
     </w:p>
@@ -785,7 +817,6 @@
           <w:sz w:val="24"/>
           <w:szCs w:val="24"/>
         </w:rPr>
-        <w:lastRenderedPageBreak/>
         <w:t>Tests de l’interface : réactivité des boutons, gestion des états (pause, reprise, réinitialisation)</w:t>
       </w:r>
     </w:p>
@@ -925,7 +956,6 @@
                         <w:txbxContent>
                           <w:p>
                             <w:pPr>
-                              <w:jc w:val="both"/>
                               <w:rPr>
                                 <w:rFonts w:asciiTheme="majorHAnsi" w:hAnsiTheme="majorHAnsi" w:cstheme="majorHAnsi"/>
                                 <w:sz w:val="28"/>
@@ -969,7 +999,6 @@
                   <w:txbxContent>
                     <w:p>
                       <w:pPr>
-                        <w:jc w:val="both"/>
                         <w:rPr>
                           <w:rFonts w:asciiTheme="majorHAnsi" w:hAnsiTheme="majorHAnsi" w:cstheme="majorHAnsi"/>
                           <w:sz w:val="28"/>
@@ -1173,25 +1202,24 @@
       </w:r>
       <w:r>
         <w:rPr>
+          <w:noProof/>
+        </w:rPr>
+        <w:t xml:space="preserve"> </w:t>
+      </w:r>
+      <w:r>
+        <w:rPr>
           <w:rFonts w:asciiTheme="majorHAnsi" w:hAnsiTheme="majorHAnsi" w:cstheme="majorHAnsi"/>
           <w:b/>
           <w:bCs/>
-          <w:noProof/>
           <w:sz w:val="28"/>
           <w:szCs w:val="28"/>
           <w:u w:val="single"/>
         </w:rPr>
         <w:drawing>
-          <wp:inline distT="0" distB="0" distL="0" distR="0" wp14:anchorId="0A9728E2" wp14:editId="50ED55DB">
-            <wp:extent cx="9121460" cy="5500828"/>
-            <wp:effectExtent l="635" t="0" r="4445" b="4445"/>
-            <wp:docPr id="1" name="Image 1">
-              <a:extLst xmlns:a="http://schemas.openxmlformats.org/drawingml/2006/main">
-                <a:ext uri="{C183D7F6-B498-43B3-948B-1728B52AA6E4}">
-                  <adec:decorative xmlns:adec="http://schemas.microsoft.com/office/drawing/2017/decorative" val="0"/>
-                </a:ext>
-              </a:extLst>
-            </wp:docPr>
+          <wp:inline distT="0" distB="0" distL="0" distR="0" wp14:anchorId="4A1CE2DE" wp14:editId="1062E9C7">
+            <wp:extent cx="7798163" cy="4645202"/>
+            <wp:effectExtent l="0" t="4763" r="7938" b="7937"/>
+            <wp:docPr id="1" name="Image 1"/>
             <wp:cNvGraphicFramePr>
               <a:graphicFrameLocks xmlns:a="http://schemas.openxmlformats.org/drawingml/2006/main" noChangeAspect="1"/>
             </wp:cNvGraphicFramePr>
@@ -1199,13 +1227,7 @@
               <a:graphicData uri="http://schemas.openxmlformats.org/drawingml/2006/picture">
                 <pic:pic xmlns:pic="http://schemas.openxmlformats.org/drawingml/2006/picture">
                   <pic:nvPicPr>
-                    <pic:cNvPr id="1" name="Image 1">
-                      <a:extLst>
-                        <a:ext uri="{C183D7F6-B498-43B3-948B-1728B52AA6E4}">
-                          <adec:decorative xmlns:adec="http://schemas.microsoft.com/office/drawing/2017/decorative" val="0"/>
-                        </a:ext>
-                      </a:extLst>
-                    </pic:cNvPr>
+                    <pic:cNvPr id="1" name=""/>
                     <pic:cNvPicPr/>
                   </pic:nvPicPr>
                   <pic:blipFill>
@@ -1217,7 +1239,7 @@
                   <pic:spPr>
                     <a:xfrm rot="16200000">
                       <a:off x="0" y="0"/>
-                      <a:ext cx="9121460" cy="5500828"/>
+                      <a:ext cx="7812914" cy="4653989"/>
                     </a:xfrm>
                     <a:prstGeom prst="rect">
                       <a:avLst/>

</xml_diff>

<commit_message>
Initialisation des médecins avec quantité aléatoire
</commit_message>
<xml_diff>
--- a/doc/Epidemio - Sprint 4 - Rapport.docx
+++ b/doc/Epidemio - Sprint 4 - Rapport.docx
@@ -536,28 +536,53 @@
         <w:jc w:val="both"/>
         <w:rPr>
           <w:rFonts w:asciiTheme="majorHAnsi" w:hAnsiTheme="majorHAnsi" w:cstheme="majorHAnsi"/>
-          <w:sz w:val="24"/>
-          <w:szCs w:val="24"/>
-        </w:rPr>
-      </w:pPr>
-      <w:r>
-        <w:rPr>
-          <w:rFonts w:asciiTheme="majorHAnsi" w:hAnsiTheme="majorHAnsi" w:cstheme="majorHAnsi"/>
           <w:i/>
           <w:iCs/>
           <w:sz w:val="24"/>
           <w:szCs w:val="24"/>
+        </w:rPr>
+      </w:pPr>
+      <w:r>
+        <w:rPr>
+          <w:rFonts w:asciiTheme="majorHAnsi" w:hAnsiTheme="majorHAnsi" w:cstheme="majorHAnsi"/>
+          <w:i/>
+          <w:iCs/>
+          <w:sz w:val="24"/>
+          <w:szCs w:val="24"/>
           <w:u w:val="single"/>
         </w:rPr>
-        <w:t>Budget points :</w:t>
-      </w:r>
-      <w:r>
-        <w:rPr>
-          <w:rFonts w:asciiTheme="majorHAnsi" w:hAnsiTheme="majorHAnsi" w:cstheme="majorHAnsi"/>
+        <w:t xml:space="preserve">Budget </w:t>
+      </w:r>
+      <w:r>
+        <w:rPr>
+          <w:rFonts w:asciiTheme="majorHAnsi" w:hAnsiTheme="majorHAnsi" w:cstheme="majorHAnsi"/>
+          <w:i/>
+          <w:iCs/>
+          <w:sz w:val="24"/>
+          <w:szCs w:val="24"/>
+          <w:u w:val="single"/>
+        </w:rPr>
+        <w:t>points :</w:t>
+      </w:r>
+      <w:r>
+        <w:rPr>
+          <w:rFonts w:asciiTheme="majorHAnsi" w:hAnsiTheme="majorHAnsi" w:cstheme="majorHAnsi"/>
+          <w:i/>
+          <w:iCs/>
           <w:sz w:val="24"/>
           <w:szCs w:val="24"/>
         </w:rPr>
         <w:t xml:space="preserve"> </w:t>
+      </w:r>
+      <w:r>
+        <w:rPr>
+          <w:rFonts w:asciiTheme="majorHAnsi" w:hAnsiTheme="majorHAnsi" w:cstheme="majorHAnsi"/>
+          <w:i/>
+          <w:iCs/>
+          <w:sz w:val="24"/>
+          <w:szCs w:val="24"/>
+        </w:rPr>
+        <w:t>50</w:t>
       </w:r>
     </w:p>
     <w:p>
@@ -606,15 +631,38 @@
           <w:szCs w:val="24"/>
           <w:u w:val="single"/>
         </w:rPr>
-        <w:t>Budget points :</w:t>
-      </w:r>
-      <w:r>
-        <w:rPr>
-          <w:rFonts w:asciiTheme="majorHAnsi" w:hAnsiTheme="majorHAnsi" w:cstheme="majorHAnsi"/>
+        <w:t xml:space="preserve">Budget </w:t>
+      </w:r>
+      <w:r>
+        <w:rPr>
+          <w:rFonts w:asciiTheme="majorHAnsi" w:hAnsiTheme="majorHAnsi" w:cstheme="majorHAnsi"/>
+          <w:i/>
+          <w:iCs/>
+          <w:sz w:val="24"/>
+          <w:szCs w:val="24"/>
+          <w:u w:val="single"/>
+        </w:rPr>
+        <w:t>points :</w:t>
+      </w:r>
+      <w:r>
+        <w:rPr>
+          <w:rFonts w:asciiTheme="majorHAnsi" w:hAnsiTheme="majorHAnsi" w:cstheme="majorHAnsi"/>
+          <w:i/>
+          <w:iCs/>
           <w:sz w:val="24"/>
           <w:szCs w:val="24"/>
         </w:rPr>
         <w:t xml:space="preserve"> </w:t>
+      </w:r>
+      <w:r>
+        <w:rPr>
+          <w:rFonts w:asciiTheme="majorHAnsi" w:hAnsiTheme="majorHAnsi" w:cstheme="majorHAnsi"/>
+          <w:i/>
+          <w:iCs/>
+          <w:sz w:val="24"/>
+          <w:szCs w:val="24"/>
+        </w:rPr>
+        <w:t>50</w:t>
       </w:r>
     </w:p>
     <w:p>
@@ -730,6 +778,29 @@
           <w:szCs w:val="24"/>
         </w:rPr>
         <w:lastRenderedPageBreak/>
+        <w:t>Ajout de relance de l’épidémie</w:t>
+      </w:r>
+    </w:p>
+    <w:p>
+      <w:pPr>
+        <w:pStyle w:val="Paragraphedeliste"/>
+        <w:numPr>
+          <w:ilvl w:val="0"/>
+          <w:numId w:val="18"/>
+        </w:numPr>
+        <w:jc w:val="both"/>
+        <w:rPr>
+          <w:rFonts w:asciiTheme="majorHAnsi" w:hAnsiTheme="majorHAnsi" w:cstheme="majorHAnsi"/>
+          <w:sz w:val="24"/>
+          <w:szCs w:val="24"/>
+        </w:rPr>
+      </w:pPr>
+      <w:r>
+        <w:rPr>
+          <w:rFonts w:asciiTheme="majorHAnsi" w:hAnsiTheme="majorHAnsi" w:cstheme="majorHAnsi"/>
+          <w:sz w:val="24"/>
+          <w:szCs w:val="24"/>
+        </w:rPr>
         <w:t>Vérification cohérence des statistiques enregistrées</w:t>
       </w:r>
     </w:p>
@@ -1211,6 +1282,7 @@
           <w:rFonts w:asciiTheme="majorHAnsi" w:hAnsiTheme="majorHAnsi" w:cstheme="majorHAnsi"/>
           <w:b/>
           <w:bCs/>
+          <w:noProof/>
           <w:sz w:val="28"/>
           <w:szCs w:val="28"/>
           <w:u w:val="single"/>

</xml_diff>

<commit_message>
Update rapport sprint 4
</commit_message>
<xml_diff>
--- a/doc/Epidemio - Sprint 4 - Rapport.docx
+++ b/doc/Epidemio - Sprint 4 - Rapport.docx
@@ -179,6 +179,7 @@
           <w:szCs w:val="28"/>
         </w:rPr>
       </w:pPr>
+      <w:proofErr w:type="spellStart"/>
       <w:r>
         <w:rPr>
           <w:rFonts w:asciiTheme="majorHAnsi" w:hAnsiTheme="majorHAnsi" w:cstheme="majorHAnsi"/>
@@ -187,6 +188,7 @@
         </w:rPr>
         <w:t>Athène</w:t>
       </w:r>
+      <w:proofErr w:type="spellEnd"/>
     </w:p>
     <w:p>
       <w:pPr>
@@ -249,7 +251,25 @@
           <w:sz w:val="24"/>
           <w:szCs w:val="24"/>
         </w:rPr>
-        <w:t>Graphiques Matplotlib : schéma avec les itérations en abscisse et le pourcentage d’infectés (morts inclus) en ordonnée…</w:t>
+        <w:t xml:space="preserve">Graphiques </w:t>
+      </w:r>
+      <w:proofErr w:type="spellStart"/>
+      <w:r>
+        <w:rPr>
+          <w:rFonts w:ascii="Calibri Light" w:hAnsi="Calibri Light" w:cstheme="majorHAnsi"/>
+          <w:sz w:val="24"/>
+          <w:szCs w:val="24"/>
+        </w:rPr>
+        <w:t>Matplotlib</w:t>
+      </w:r>
+      <w:proofErr w:type="spellEnd"/>
+      <w:r>
+        <w:rPr>
+          <w:rFonts w:ascii="Calibri Light" w:hAnsi="Calibri Light" w:cstheme="majorHAnsi"/>
+          <w:sz w:val="24"/>
+          <w:szCs w:val="24"/>
+        </w:rPr>
+        <w:t xml:space="preserve"> : schéma avec les itérations en abscisse et le pourcentage d’infectés (morts inclus) en ordonnée…</w:t>
       </w:r>
     </w:p>
     <w:p>
@@ -354,6 +374,7 @@
           <w:szCs w:val="28"/>
         </w:rPr>
       </w:pPr>
+      <w:proofErr w:type="spellStart"/>
       <w:r>
         <w:rPr>
           <w:rFonts w:asciiTheme="majorHAnsi" w:hAnsiTheme="majorHAnsi" w:cstheme="majorHAnsi"/>
@@ -362,6 +383,7 @@
         </w:rPr>
         <w:t>Athène</w:t>
       </w:r>
+      <w:proofErr w:type="spellEnd"/>
     </w:p>
     <w:p>
       <w:pPr>
@@ -626,13 +648,180 @@
     </w:p>
     <w:p>
       <w:pPr>
+        <w:pStyle w:val="Paragraphedeliste"/>
+        <w:numPr>
+          <w:ilvl w:val="0"/>
+          <w:numId w:val="19"/>
+        </w:numPr>
         <w:jc w:val="both"/>
         <w:rPr>
-          <w:rFonts w:asciiTheme="majorHAnsi" w:hAnsiTheme="majorHAnsi" w:cstheme="majorHAnsi"/>
-          <w:sz w:val="24"/>
-          <w:szCs w:val="24"/>
-        </w:rPr>
-      </w:pPr>
+          <w:rFonts w:ascii="Calibri Light" w:hAnsi="Calibri Light" w:cstheme="majorHAnsi"/>
+          <w:sz w:val="24"/>
+          <w:szCs w:val="24"/>
+        </w:rPr>
+      </w:pPr>
+      <w:r>
+        <w:rPr>
+          <w:rFonts w:ascii="Calibri Light" w:hAnsi="Calibri Light" w:cstheme="majorHAnsi"/>
+          <w:sz w:val="24"/>
+          <w:szCs w:val="24"/>
+        </w:rPr>
+        <w:t>La fonctionnalité d'affichage d'un g</w:t>
+      </w:r>
+      <w:r>
+        <w:rPr>
+          <w:rFonts w:ascii="Calibri Light" w:hAnsi="Calibri Light" w:cstheme="majorHAnsi"/>
+          <w:sz w:val="24"/>
+          <w:szCs w:val="24"/>
+        </w:rPr>
+        <w:t xml:space="preserve">raphique </w:t>
+      </w:r>
+      <w:proofErr w:type="spellStart"/>
+      <w:r>
+        <w:rPr>
+          <w:rFonts w:ascii="Calibri Light" w:hAnsi="Calibri Light" w:cstheme="majorHAnsi"/>
+          <w:sz w:val="24"/>
+          <w:szCs w:val="24"/>
+        </w:rPr>
+        <w:t>Matplotlib</w:t>
+      </w:r>
+      <w:proofErr w:type="spellEnd"/>
+      <w:r>
+        <w:rPr>
+          <w:rFonts w:ascii="Calibri Light" w:hAnsi="Calibri Light" w:cstheme="majorHAnsi"/>
+          <w:sz w:val="24"/>
+          <w:szCs w:val="24"/>
+        </w:rPr>
+        <w:t xml:space="preserve"> </w:t>
+      </w:r>
+      <w:r>
+        <w:rPr>
+          <w:rFonts w:ascii="Calibri Light" w:hAnsi="Calibri Light" w:cstheme="majorHAnsi"/>
+          <w:sz w:val="24"/>
+          <w:szCs w:val="24"/>
+        </w:rPr>
+        <w:t xml:space="preserve">qui représente l'évolution des </w:t>
+      </w:r>
+      <w:proofErr w:type="spellStart"/>
+      <w:r>
+        <w:rPr>
+          <w:rFonts w:ascii="Calibri Light" w:hAnsi="Calibri Light" w:cstheme="majorHAnsi"/>
+          <w:sz w:val="24"/>
+          <w:szCs w:val="24"/>
+        </w:rPr>
+        <w:t>perosnnes</w:t>
+      </w:r>
+      <w:proofErr w:type="spellEnd"/>
+      <w:r>
+        <w:rPr>
+          <w:rFonts w:ascii="Calibri Light" w:hAnsi="Calibri Light" w:cstheme="majorHAnsi"/>
+          <w:sz w:val="24"/>
+          <w:szCs w:val="24"/>
+        </w:rPr>
+        <w:t xml:space="preserve"> infections au fur et à mesure des itérations a été implantée. Il reste des corrections à faire au niveau de l'UI/UX à ce niveau-là ce qui est prévu pour le prochain sprint "correction des bugs potentiels"</w:t>
+      </w:r>
+    </w:p>
+    <w:p>
+      <w:pPr>
+        <w:pStyle w:val="Paragraphedeliste"/>
+        <w:numPr>
+          <w:ilvl w:val="0"/>
+          <w:numId w:val="19"/>
+        </w:numPr>
+        <w:jc w:val="both"/>
+        <w:rPr>
+          <w:rFonts w:ascii="Calibri Light" w:hAnsi="Calibri Light" w:cstheme="majorHAnsi"/>
+          <w:sz w:val="24"/>
+          <w:szCs w:val="24"/>
+        </w:rPr>
+      </w:pPr>
+      <w:r>
+        <w:rPr>
+          <w:rFonts w:ascii="Calibri Light" w:hAnsi="Calibri Light" w:cstheme="majorHAnsi"/>
+          <w:sz w:val="24"/>
+          <w:szCs w:val="24"/>
+        </w:rPr>
+        <w:t>La fonction de t</w:t>
+      </w:r>
+      <w:r>
+        <w:rPr>
+          <w:rFonts w:ascii="Calibri Light" w:hAnsi="Calibri Light" w:cstheme="majorHAnsi"/>
+          <w:sz w:val="24"/>
+          <w:szCs w:val="24"/>
+        </w:rPr>
+        <w:t>éléchargement du graphique réalisé</w:t>
+      </w:r>
+      <w:r>
+        <w:rPr>
+          <w:rFonts w:ascii="Calibri Light" w:hAnsi="Calibri Light" w:cstheme="majorHAnsi"/>
+          <w:sz w:val="24"/>
+          <w:szCs w:val="24"/>
+        </w:rPr>
+        <w:t xml:space="preserve"> est aussi implantée </w:t>
+      </w:r>
+    </w:p>
+    <w:p>
+      <w:pPr>
+        <w:pStyle w:val="Paragraphedeliste"/>
+        <w:numPr>
+          <w:ilvl w:val="0"/>
+          <w:numId w:val="19"/>
+        </w:numPr>
+        <w:jc w:val="both"/>
+        <w:rPr>
+          <w:rFonts w:ascii="Calibri Light" w:hAnsi="Calibri Light" w:cstheme="majorHAnsi"/>
+          <w:sz w:val="24"/>
+          <w:szCs w:val="24"/>
+        </w:rPr>
+      </w:pPr>
+      <w:r>
+        <w:rPr>
+          <w:rFonts w:ascii="Calibri Light" w:hAnsi="Calibri Light" w:cstheme="majorHAnsi"/>
+          <w:sz w:val="24"/>
+          <w:szCs w:val="24"/>
+        </w:rPr>
+        <w:t>Enfin, une légère a</w:t>
+      </w:r>
+      <w:r>
+        <w:rPr>
+          <w:rFonts w:ascii="Calibri Light" w:hAnsi="Calibri Light" w:cstheme="majorHAnsi"/>
+          <w:sz w:val="24"/>
+          <w:szCs w:val="24"/>
+        </w:rPr>
+        <w:t xml:space="preserve">mélioration visuelle </w:t>
+      </w:r>
+      <w:r>
+        <w:rPr>
+          <w:rFonts w:ascii="Calibri Light" w:hAnsi="Calibri Light" w:cstheme="majorHAnsi"/>
+          <w:sz w:val="24"/>
+          <w:szCs w:val="24"/>
+        </w:rPr>
+        <w:t xml:space="preserve">a été faite notamment pour la visualisation de la grille qui est désormais fixe </w:t>
+      </w:r>
+    </w:p>
+    <w:p>
+      <w:pPr>
+        <w:pStyle w:val="Paragraphedeliste"/>
+        <w:numPr>
+          <w:ilvl w:val="0"/>
+          <w:numId w:val="19"/>
+        </w:numPr>
+        <w:jc w:val="both"/>
+        <w:rPr>
+          <w:rFonts w:asciiTheme="majorHAnsi" w:hAnsiTheme="majorHAnsi" w:cstheme="majorHAnsi"/>
+          <w:sz w:val="24"/>
+          <w:szCs w:val="24"/>
+        </w:rPr>
+      </w:pPr>
+      <w:r>
+        <w:rPr>
+          <w:rFonts w:asciiTheme="majorHAnsi" w:hAnsiTheme="majorHAnsi" w:cstheme="majorHAnsi"/>
+          <w:sz w:val="24"/>
+          <w:szCs w:val="24"/>
+        </w:rPr>
+        <w:lastRenderedPageBreak/>
+        <w:t>Les médecins ont également eu un petit symbole permettant de les différencier des personnes "simples".</w:t>
+      </w:r>
     </w:p>
     <w:p>
       <w:pPr>
@@ -746,6 +935,7 @@
           <w:szCs w:val="28"/>
         </w:rPr>
       </w:pPr>
+      <w:proofErr w:type="spellStart"/>
       <w:r>
         <w:rPr>
           <w:rFonts w:asciiTheme="majorHAnsi" w:hAnsiTheme="majorHAnsi" w:cstheme="majorHAnsi"/>
@@ -754,6 +944,7 @@
         </w:rPr>
         <w:t>Athène</w:t>
       </w:r>
+      <w:proofErr w:type="spellEnd"/>
     </w:p>
     <w:p>
       <w:pPr>
@@ -775,7 +966,6 @@
           <w:sz w:val="24"/>
           <w:szCs w:val="24"/>
         </w:rPr>
-        <w:lastRenderedPageBreak/>
         <w:t>Tests du modèle complet : cohérence propagation et mouvements</w:t>
       </w:r>
     </w:p>
@@ -2815,6 +3005,95 @@
     </w:lvl>
   </w:abstractNum>
   <w:abstractNum w:abstractNumId="13" w15:restartNumberingAfterBreak="0">
+    <w:nsid w:val="3EE633BE"/>
+    <w:multiLevelType w:val="hybridMultilevel"/>
+    <w:tmpl w:val="7A523DFA"/>
+    <w:lvl w:ilvl="0" w:tplc="040C000F">
+      <w:start w:val="1"/>
+      <w:numFmt w:val="decimal"/>
+      <w:lvlText w:val="%1."/>
+      <w:lvlJc w:val="left"/>
+      <w:pPr>
+        <w:ind w:left="720" w:hanging="360"/>
+      </w:pPr>
+      <w:rPr>
+        <w:rFonts w:hint="default"/>
+      </w:rPr>
+    </w:lvl>
+    <w:lvl w:ilvl="1" w:tplc="040C0019" w:tentative="1">
+      <w:start w:val="1"/>
+      <w:numFmt w:val="lowerLetter"/>
+      <w:lvlText w:val="%2."/>
+      <w:lvlJc w:val="left"/>
+      <w:pPr>
+        <w:ind w:left="1440" w:hanging="360"/>
+      </w:pPr>
+    </w:lvl>
+    <w:lvl w:ilvl="2" w:tplc="040C001B" w:tentative="1">
+      <w:start w:val="1"/>
+      <w:numFmt w:val="lowerRoman"/>
+      <w:lvlText w:val="%3."/>
+      <w:lvlJc w:val="right"/>
+      <w:pPr>
+        <w:ind w:left="2160" w:hanging="180"/>
+      </w:pPr>
+    </w:lvl>
+    <w:lvl w:ilvl="3" w:tplc="040C000F" w:tentative="1">
+      <w:start w:val="1"/>
+      <w:numFmt w:val="decimal"/>
+      <w:lvlText w:val="%4."/>
+      <w:lvlJc w:val="left"/>
+      <w:pPr>
+        <w:ind w:left="2880" w:hanging="360"/>
+      </w:pPr>
+    </w:lvl>
+    <w:lvl w:ilvl="4" w:tplc="040C0019" w:tentative="1">
+      <w:start w:val="1"/>
+      <w:numFmt w:val="lowerLetter"/>
+      <w:lvlText w:val="%5."/>
+      <w:lvlJc w:val="left"/>
+      <w:pPr>
+        <w:ind w:left="3600" w:hanging="360"/>
+      </w:pPr>
+    </w:lvl>
+    <w:lvl w:ilvl="5" w:tplc="040C001B" w:tentative="1">
+      <w:start w:val="1"/>
+      <w:numFmt w:val="lowerRoman"/>
+      <w:lvlText w:val="%6."/>
+      <w:lvlJc w:val="right"/>
+      <w:pPr>
+        <w:ind w:left="4320" w:hanging="180"/>
+      </w:pPr>
+    </w:lvl>
+    <w:lvl w:ilvl="6" w:tplc="040C000F" w:tentative="1">
+      <w:start w:val="1"/>
+      <w:numFmt w:val="decimal"/>
+      <w:lvlText w:val="%7."/>
+      <w:lvlJc w:val="left"/>
+      <w:pPr>
+        <w:ind w:left="5040" w:hanging="360"/>
+      </w:pPr>
+    </w:lvl>
+    <w:lvl w:ilvl="7" w:tplc="040C0019" w:tentative="1">
+      <w:start w:val="1"/>
+      <w:numFmt w:val="lowerLetter"/>
+      <w:lvlText w:val="%8."/>
+      <w:lvlJc w:val="left"/>
+      <w:pPr>
+        <w:ind w:left="5760" w:hanging="360"/>
+      </w:pPr>
+    </w:lvl>
+    <w:lvl w:ilvl="8" w:tplc="040C001B" w:tentative="1">
+      <w:start w:val="1"/>
+      <w:numFmt w:val="lowerRoman"/>
+      <w:lvlText w:val="%9."/>
+      <w:lvlJc w:val="right"/>
+      <w:pPr>
+        <w:ind w:left="6480" w:hanging="180"/>
+      </w:pPr>
+    </w:lvl>
+  </w:abstractNum>
+  <w:abstractNum w:abstractNumId="14" w15:restartNumberingAfterBreak="0">
     <w:nsid w:val="49CE197D"/>
     <w:multiLevelType w:val="multilevel"/>
     <w:tmpl w:val="FE6620F6"/>
@@ -2927,7 +3206,7 @@
       </w:pPr>
     </w:lvl>
   </w:abstractNum>
-  <w:abstractNum w:abstractNumId="14" w15:restartNumberingAfterBreak="0">
+  <w:abstractNum w:abstractNumId="15" w15:restartNumberingAfterBreak="0">
     <w:nsid w:val="53BE60BF"/>
     <w:multiLevelType w:val="multilevel"/>
     <w:tmpl w:val="A2401306"/>
@@ -3040,7 +3319,7 @@
       </w:pPr>
     </w:lvl>
   </w:abstractNum>
-  <w:abstractNum w:abstractNumId="15" w15:restartNumberingAfterBreak="0">
+  <w:abstractNum w:abstractNumId="16" w15:restartNumberingAfterBreak="0">
     <w:nsid w:val="55684147"/>
     <w:multiLevelType w:val="hybridMultilevel"/>
     <w:tmpl w:val="E71A783E"/>
@@ -3126,7 +3405,7 @@
       </w:pPr>
     </w:lvl>
   </w:abstractNum>
-  <w:abstractNum w:abstractNumId="16" w15:restartNumberingAfterBreak="0">
+  <w:abstractNum w:abstractNumId="17" w15:restartNumberingAfterBreak="0">
     <w:nsid w:val="597479BD"/>
     <w:multiLevelType w:val="multilevel"/>
     <w:tmpl w:val="46FEFCA0"/>
@@ -3239,7 +3518,7 @@
       </w:pPr>
     </w:lvl>
   </w:abstractNum>
-  <w:abstractNum w:abstractNumId="17" w15:restartNumberingAfterBreak="0">
+  <w:abstractNum w:abstractNumId="18" w15:restartNumberingAfterBreak="0">
     <w:nsid w:val="621B7351"/>
     <w:multiLevelType w:val="multilevel"/>
     <w:tmpl w:val="6D829DE4"/>
@@ -3356,13 +3635,13 @@
     <w:abstractNumId w:val="8"/>
   </w:num>
   <w:num w:numId="2">
-    <w:abstractNumId w:val="13"/>
+    <w:abstractNumId w:val="14"/>
   </w:num>
   <w:num w:numId="3">
-    <w:abstractNumId w:val="17"/>
+    <w:abstractNumId w:val="18"/>
   </w:num>
   <w:num w:numId="4">
-    <w:abstractNumId w:val="14"/>
+    <w:abstractNumId w:val="15"/>
   </w:num>
   <w:num w:numId="5">
     <w:abstractNumId w:val="5"/>
@@ -3377,13 +3656,13 @@
     <w:abstractNumId w:val="11"/>
   </w:num>
   <w:num w:numId="9">
-    <w:abstractNumId w:val="15"/>
+    <w:abstractNumId w:val="16"/>
   </w:num>
   <w:num w:numId="10">
     <w:abstractNumId w:val="9"/>
   </w:num>
   <w:num w:numId="11">
-    <w:abstractNumId w:val="16"/>
+    <w:abstractNumId w:val="17"/>
   </w:num>
   <w:num w:numId="12">
     <w:abstractNumId w:val="1"/>
@@ -3405,6 +3684,9 @@
   </w:num>
   <w:num w:numId="18">
     <w:abstractNumId w:val="7"/>
+  </w:num>
+  <w:num w:numId="19">
+    <w:abstractNumId w:val="13"/>
   </w:num>
 </w:numbering>
 </file>

</xml_diff>